<commit_message>
My 1st commit modified
</commit_message>
<xml_diff>
--- a/Test file1.docx
+++ b/Test file1.docx
@@ -9,7 +9,11 @@
       <w:r>
         <w:t xml:space="preserve"> this is my first commit</w:t>
       </w:r>
+      <w:r>
+        <w:t xml:space="preserve"> and it needs to be modified.</w:t>
+      </w:r>
     </w:p>
+    <w:p/>
     <w:sectPr>
       <w:pgSz w:w="12240" w:h="15840"/>
       <w:pgMar w:top="1440" w:right="1440" w:bottom="1440" w:left="1440" w:header="720" w:footer="720" w:gutter="0"/>
@@ -179,6 +183,7 @@
   <w:style w:type="paragraph" w:default="1" w:styleId="Normal">
     <w:name w:val="Normal"/>
     <w:qFormat/>
+    <w:rsid w:val="001B17DC"/>
   </w:style>
   <w:style w:type="character" w:default="1" w:styleId="DefaultParagraphFont">
     <w:name w:val="Default Paragraph Font"/>

</xml_diff>